<commit_message>
2020. 1. 17. uploaded
</commit_message>
<xml_diff>
--- a/포트폴리오 전용 요약본.docx
+++ b/포트폴리오 전용 요약본.docx
@@ -3,7 +3,6 @@
 <w:document xmlns:wpc="http://schemas.microsoft.com/office/word/2010/wordprocessingCanvas" xmlns:cx="http://schemas.microsoft.com/office/drawing/2014/chartex" xmlns:cx1="http://schemas.microsoft.com/office/drawing/2015/9/8/chartex" xmlns:cx2="http://schemas.microsoft.com/office/drawing/2015/10/21/chartex" xmlns:cx3="http://schemas.microsoft.com/office/drawing/2016/5/9/chartex" xmlns:cx4="http://schemas.microsoft.com/office/drawing/2016/5/10/chartex" xmlns:cx5="http://schemas.microsoft.com/office/drawing/2016/5/11/chartex" xmlns:cx6="http://schemas.microsoft.com/office/drawing/2016/5/12/chartex" xmlns:cx7="http://schemas.microsoft.com/office/drawing/2016/5/13/chartex" xmlns:cx8="http://schemas.microsoft.com/office/drawing/2016/5/14/chartex" xmlns:mc="http://schemas.openxmlformats.org/markup-compatibility/2006" xmlns:aink="http://schemas.microsoft.com/office/drawing/2016/ink" xmlns:am3d="http://schemas.microsoft.com/office/drawing/2017/model3d" xmlns:o="urn:schemas-microsoft-com:office:office" xmlns:r="http://schemas.openxmlformats.org/officeDocument/2006/relationships" xmlns:m="http://schemas.openxmlformats.org/officeDocument/2006/math" xmlns:v="urn:schemas-microsoft-com:vml" xmlns:wp14="http://schemas.microsoft.com/office/word/2010/wordprocessingDrawing" xmlns:wp="http://schemas.openxmlformats.org/drawingml/2006/wordprocessingDrawing" xmlns:w10="urn:schemas-microsoft-com:office:word" xmlns:w="http://schemas.openxmlformats.org/wordprocessingml/2006/main" xmlns:w14="http://schemas.microsoft.com/office/word/2010/wordml" xmlns:w15="http://schemas.microsoft.com/office/word/2012/wordml" xmlns:w16cid="http://schemas.microsoft.com/office/word/2016/wordml/cid" xmlns:w16se="http://schemas.microsoft.com/office/word/2015/wordml/symex" xmlns:wpg="http://schemas.microsoft.com/office/word/2010/wordprocessingGroup" xmlns:wpi="http://schemas.microsoft.com/office/word/2010/wordprocessingInk" xmlns:wne="http://schemas.microsoft.com/office/word/2006/wordml" xmlns:wps="http://schemas.microsoft.com/office/word/2010/wordprocessingShape" mc:Ignorable="w14 w15 w16se w16cid wp14">
   <w:body>
     <w:p>
-      <w:proofErr w:type="gramStart"/>
       <w:r>
         <w:rPr>
           <w:rFonts w:hint="eastAsia"/>
@@ -11,11 +10,7 @@
         <w:t xml:space="preserve">수행제목 </w:t>
       </w:r>
       <w:r>
-        <w:t>:</w:t>
-      </w:r>
-      <w:proofErr w:type="gramEnd"/>
-      <w:r>
-        <w:t xml:space="preserve"> </w:t>
+        <w:t xml:space="preserve">: </w:t>
       </w:r>
       <w:r>
         <w:rPr>
@@ -34,7 +29,6 @@
       </w:r>
     </w:p>
     <w:p>
-      <w:proofErr w:type="gramStart"/>
       <w:r>
         <w:rPr>
           <w:rFonts w:hint="eastAsia"/>
@@ -42,11 +36,7 @@
         <w:t xml:space="preserve">수행일자 </w:t>
       </w:r>
       <w:r>
-        <w:t>:</w:t>
-      </w:r>
-      <w:proofErr w:type="gramEnd"/>
-      <w:r>
-        <w:t xml:space="preserve"> </w:t>
+        <w:t xml:space="preserve">: </w:t>
       </w:r>
       <w:r>
         <w:rPr>
@@ -151,13 +141,7 @@
         <w:rPr>
           <w:rFonts w:hint="eastAsia"/>
         </w:rPr>
-        <w:t xml:space="preserve">라는 주제로 </w:t>
-      </w:r>
-      <w:r>
-        <w:rPr>
-          <w:rFonts w:hint="eastAsia"/>
-        </w:rPr>
-        <w:t xml:space="preserve">기말 </w:t>
+        <w:t xml:space="preserve">라는 주제로 기말 </w:t>
       </w:r>
       <w:proofErr w:type="spellStart"/>
       <w:r>
@@ -171,13 +155,7 @@
         <w:rPr>
           <w:rFonts w:hint="eastAsia"/>
         </w:rPr>
-        <w:t xml:space="preserve"> 과제</w:t>
-      </w:r>
-      <w:r>
-        <w:rPr>
-          <w:rFonts w:hint="eastAsia"/>
-        </w:rPr>
-        <w:t>를 받게 되었습니다.</w:t>
+        <w:t xml:space="preserve"> 과제를 받게 되었습니다.</w:t>
       </w:r>
       <w:r>
         <w:t xml:space="preserve"> </w:t>
@@ -265,7 +243,6 @@
         <w:t>‘</w:t>
       </w:r>
       <w:proofErr w:type="spellStart"/>
-      <w:proofErr w:type="gramStart"/>
       <w:r>
         <w:rPr>
           <w:rFonts w:hint="eastAsia"/>
@@ -284,7 +261,6 @@
         <w:t>hwp</w:t>
       </w:r>
       <w:proofErr w:type="spellEnd"/>
-      <w:proofErr w:type="gramEnd"/>
       <w:r>
         <w:t>’</w:t>
       </w:r>
@@ -323,7 +299,28 @@
         <w:rPr>
           <w:rFonts w:hint="eastAsia"/>
         </w:rPr>
-        <w:t>네이버 폼을 활용한 설문조사를 통해 학생들의 거주 방식,</w:t>
+        <w:t xml:space="preserve">네이버 폼을 활용한 설문조사를 통해 </w:t>
+      </w:r>
+      <w:r>
+        <w:rPr>
+          <w:rFonts w:hint="eastAsia"/>
+        </w:rPr>
+        <w:t xml:space="preserve">총 </w:t>
+      </w:r>
+      <w:r>
+        <w:t>63</w:t>
+      </w:r>
+      <w:r>
+        <w:rPr>
+          <w:rFonts w:hint="eastAsia"/>
+        </w:rPr>
+        <w:t xml:space="preserve">명의 </w:t>
+      </w:r>
+      <w:r>
+        <w:rPr>
+          <w:rFonts w:hint="eastAsia"/>
+        </w:rPr>
+        <w:t>학생들의 거주 방식,</w:t>
       </w:r>
       <w:r>
         <w:t xml:space="preserve"> </w:t>
@@ -437,117 +434,163 @@
           <w:rFonts w:hint="eastAsia"/>
         </w:rPr>
       </w:pPr>
+      <w:r>
+        <w:rPr>
+          <w:rFonts w:hint="eastAsia"/>
+        </w:rPr>
+        <w:t>저는 팀장으로서 전반적인 주제 선정부터 발표자료 준비까지 모두 참여하였습니다.</w:t>
+      </w:r>
+      <w:r>
+        <w:t xml:space="preserve"> </w:t>
+      </w:r>
+      <w:r>
+        <w:rPr>
+          <w:rFonts w:hint="eastAsia"/>
+        </w:rPr>
+        <w:t>특히 설문조사를</w:t>
+      </w:r>
+      <w:r>
+        <w:t xml:space="preserve"> </w:t>
+      </w:r>
+      <w:r>
+        <w:rPr>
+          <w:rFonts w:hint="eastAsia"/>
+        </w:rPr>
+        <w:t xml:space="preserve">실시하고, 모은 설문조사 데이터를 </w:t>
+      </w:r>
+      <w:r>
+        <w:t>Python</w:t>
+      </w:r>
+      <w:r>
+        <w:rPr>
+          <w:rFonts w:hint="eastAsia"/>
+        </w:rPr>
+        <w:t xml:space="preserve">과 </w:t>
+      </w:r>
+      <w:r>
+        <w:t>R</w:t>
+      </w:r>
+      <w:r>
+        <w:rPr>
+          <w:rFonts w:hint="eastAsia"/>
+        </w:rPr>
+        <w:t xml:space="preserve">로 </w:t>
+      </w:r>
       <w:proofErr w:type="spellStart"/>
       <w:r>
-        <w:t>Matlab</w:t>
+        <w:rPr>
+          <w:rFonts w:hint="eastAsia"/>
+        </w:rPr>
+        <w:t>전처리</w:t>
       </w:r>
       <w:proofErr w:type="spellEnd"/>
       <w:r>
         <w:rPr>
           <w:rFonts w:hint="eastAsia"/>
         </w:rPr>
-        <w:t>,</w:t>
-      </w:r>
-      <w:r>
-        <w:t xml:space="preserve"> </w:t>
-      </w:r>
-      <w:r>
-        <w:rPr>
-          <w:rFonts w:hint="eastAsia"/>
-        </w:rPr>
-        <w:t>P</w:t>
-      </w:r>
-      <w:r>
-        <w:t>ython</w:t>
-      </w:r>
-      <w:r>
-        <w:rPr>
-          <w:rFonts w:hint="eastAsia"/>
-        </w:rPr>
-        <w:t>,</w:t>
-      </w:r>
-      <w:r>
-        <w:t xml:space="preserve"> R</w:t>
-      </w:r>
-      <w:r>
-        <w:rPr>
-          <w:rFonts w:hint="eastAsia"/>
-        </w:rPr>
-        <w:t>로 만들어낸 결과물을 통해 경상대학교 후문에서 자연과학대학 입구</w:t>
-      </w:r>
-      <w:r>
-        <w:t xml:space="preserve"> </w:t>
-      </w:r>
-      <w:r>
-        <w:rPr>
-          <w:rFonts w:hint="eastAsia"/>
-        </w:rPr>
-        <w:t xml:space="preserve">사거리까지의 </w:t>
-      </w:r>
-      <w:r>
-        <w:rPr>
-          <w:rFonts w:hint="eastAsia"/>
-        </w:rPr>
-        <w:t xml:space="preserve">학생들 모두가 납득할 수 있는 </w:t>
-      </w:r>
-      <w:r>
-        <w:rPr>
-          <w:rFonts w:hint="eastAsia"/>
-        </w:rPr>
-        <w:t>가장 최적의 루트를 발견해냈습니다.</w:t>
-      </w:r>
-      <w:r>
-        <w:t xml:space="preserve"> </w:t>
-      </w:r>
-      <w:r>
-        <w:rPr>
-          <w:rFonts w:hint="eastAsia"/>
-        </w:rPr>
-        <w:t xml:space="preserve">저희 팀에서는 본 결과를 </w:t>
-      </w:r>
-      <w:r>
-        <w:t>1</w:t>
-      </w:r>
-      <w:r>
-        <w:rPr>
-          <w:rFonts w:hint="eastAsia"/>
-        </w:rPr>
-        <w:t>차적 결과물로 설정했습니다만</w:t>
-      </w:r>
-      <w:r>
-        <w:t xml:space="preserve"> </w:t>
-      </w:r>
-      <w:r>
-        <w:rPr>
-          <w:rFonts w:hint="eastAsia"/>
-        </w:rPr>
-        <w:t xml:space="preserve">2차적 결과물 예측으로는 경상대학교 </w:t>
-      </w:r>
-      <w:proofErr w:type="spellStart"/>
-      <w:r>
-        <w:rPr>
-          <w:rFonts w:hint="eastAsia"/>
-        </w:rPr>
-        <w:t>가좌캠퍼스</w:t>
-      </w:r>
-      <w:proofErr w:type="spellEnd"/>
-      <w:r>
-        <w:rPr>
-          <w:rFonts w:hint="eastAsia"/>
-        </w:rPr>
-        <w:t xml:space="preserve"> 내 모든 루트를 활용해 캠퍼스의 가장 최적의 길을 찾고,</w:t>
-      </w:r>
-      <w:r>
-        <w:t xml:space="preserve"> </w:t>
-      </w:r>
-      <w:r>
-        <w:rPr>
-          <w:rFonts w:hint="eastAsia"/>
-        </w:rPr>
-        <w:t>궁극적인 결과물로서 한 도시 내의 장애물 정보를 통해 도시 내 가장 최적의 루트를 찾을 수 있을 것이라 판단하였습니다.</w:t>
+        <w:t xml:space="preserve"> 및 분석하여 등교 시간 예측 모델을 생성하는 작업을 주로 진행했습니다.</w:t>
       </w:r>
       <w:bookmarkStart w:id="0" w:name="_GoBack"/>
       <w:bookmarkEnd w:id="0"/>
+    </w:p>
+    <w:p>
+      <w:proofErr w:type="spellStart"/>
+      <w:r>
+        <w:t>Matlab</w:t>
+      </w:r>
+      <w:proofErr w:type="spellEnd"/>
+      <w:r>
+        <w:rPr>
+          <w:rFonts w:hint="eastAsia"/>
+        </w:rPr>
+        <w:t>,</w:t>
+      </w:r>
+      <w:r>
+        <w:t xml:space="preserve"> </w:t>
+      </w:r>
+      <w:r>
+        <w:rPr>
+          <w:rFonts w:hint="eastAsia"/>
+        </w:rPr>
+        <w:t>P</w:t>
+      </w:r>
+      <w:r>
+        <w:t>ython</w:t>
+      </w:r>
+      <w:r>
+        <w:rPr>
+          <w:rFonts w:hint="eastAsia"/>
+        </w:rPr>
+        <w:t>,</w:t>
+      </w:r>
+      <w:r>
+        <w:t xml:space="preserve"> R</w:t>
+      </w:r>
+      <w:r>
+        <w:rPr>
+          <w:rFonts w:hint="eastAsia"/>
+        </w:rPr>
+        <w:t>로 만들어낸 결과물을 통해 경상대학교 후문에서 자연과학대학 입구</w:t>
+      </w:r>
+      <w:r>
+        <w:t xml:space="preserve"> </w:t>
+      </w:r>
+      <w:r>
+        <w:rPr>
+          <w:rFonts w:hint="eastAsia"/>
+        </w:rPr>
+        <w:t>사거리까지의 학생들 모두가 납득할 수 있는 가장 최적의 루트를 발견해냈습니다.</w:t>
+      </w:r>
+      <w:r>
+        <w:t xml:space="preserve"> </w:t>
+      </w:r>
+      <w:r>
+        <w:rPr>
+          <w:rFonts w:hint="eastAsia"/>
+        </w:rPr>
+        <w:t xml:space="preserve">저희 팀에서는 본 결과를 </w:t>
+      </w:r>
+      <w:r>
+        <w:t>1</w:t>
+      </w:r>
+      <w:r>
+        <w:rPr>
+          <w:rFonts w:hint="eastAsia"/>
+        </w:rPr>
+        <w:t>차적 결과물로 설정했습니다만</w:t>
+      </w:r>
+      <w:r>
+        <w:t xml:space="preserve"> </w:t>
+      </w:r>
+      <w:r>
+        <w:rPr>
+          <w:rFonts w:hint="eastAsia"/>
+        </w:rPr>
+        <w:t xml:space="preserve">2차적 결과물 예측으로는 경상대학교 </w:t>
+      </w:r>
+      <w:proofErr w:type="spellStart"/>
+      <w:r>
+        <w:rPr>
+          <w:rFonts w:hint="eastAsia"/>
+        </w:rPr>
+        <w:t>가좌캠퍼스</w:t>
+      </w:r>
+      <w:proofErr w:type="spellEnd"/>
+      <w:r>
+        <w:rPr>
+          <w:rFonts w:hint="eastAsia"/>
+        </w:rPr>
+        <w:t xml:space="preserve"> 내 모든 루트를 활용해 캠퍼스의 가장 최적의 길을 찾고,</w:t>
+      </w:r>
+      <w:r>
+        <w:t xml:space="preserve"> </w:t>
+      </w:r>
+      <w:r>
+        <w:rPr>
+          <w:rFonts w:hint="eastAsia"/>
+        </w:rPr>
+        <w:t>궁극적인 결과물로서 한 도시 내의 장애물 정보를 통해 도시 내 가장 최적의 루트를 찾을 수 있을 것이라 판단하였습니다.</w:t>
+      </w:r>
     </w:p>
     <w:sectPr>
       <w:pgSz w:w="11906" w:h="16838"/>

</xml_diff>